<commit_message>
added a5 scratch work
</commit_message>
<xml_diff>
--- a/group_7_a5_progress.docx
+++ b/group_7_a5_progress.docx
@@ -1,6 +1,6 @@
 
 <file path=word/document.xml><?xml version="1.0" encoding="utf-8"?>
-<w:document xmlns:wpc="http://schemas.microsoft.com/office/word/2010/wordprocessingCanvas" xmlns:mc="http://schemas.openxmlformats.org/markup-compatibility/2006" xmlns:o="urn:schemas-microsoft-com:office:office" xmlns:r="http://schemas.openxmlformats.org/officeDocument/2006/relationships" xmlns:m="http://schemas.openxmlformats.org/officeDocument/2006/math" xmlns:v="urn:schemas-microsoft-com:vml" xmlns:wp14="http://schemas.microsoft.com/office/word/2010/wordprocessingDrawing" xmlns:wp="http://schemas.openxmlformats.org/drawingml/2006/wordprocessingDrawing" xmlns:w10="urn:schemas-microsoft-com:office:word" xmlns:w="http://schemas.openxmlformats.org/wordprocessingml/2006/main" xmlns:w14="http://schemas.microsoft.com/office/word/2010/wordml" xmlns:w15="http://schemas.microsoft.com/office/word/2012/wordml" xmlns:wpg="http://schemas.microsoft.com/office/word/2010/wordprocessingGroup" xmlns:wpi="http://schemas.microsoft.com/office/word/2010/wordprocessingInk" xmlns:wne="http://schemas.microsoft.com/office/word/2006/wordml" xmlns:wps="http://schemas.microsoft.com/office/word/2010/wordprocessingShape" mc:Ignorable="w14 w15 wp14">
+<w:document xmlns:wpc="http://schemas.microsoft.com/office/word/2010/wordprocessingCanvas" xmlns:cx="http://schemas.microsoft.com/office/drawing/2014/chartex" xmlns:cx1="http://schemas.microsoft.com/office/drawing/2015/9/8/chartex" xmlns:cx2="http://schemas.microsoft.com/office/drawing/2015/10/21/chartex" xmlns:cx3="http://schemas.microsoft.com/office/drawing/2016/5/9/chartex" xmlns:cx4="http://schemas.microsoft.com/office/drawing/2016/5/10/chartex" xmlns:cx5="http://schemas.microsoft.com/office/drawing/2016/5/11/chartex" xmlns:cx6="http://schemas.microsoft.com/office/drawing/2016/5/12/chartex" xmlns:cx7="http://schemas.microsoft.com/office/drawing/2016/5/13/chartex" xmlns:cx8="http://schemas.microsoft.com/office/drawing/2016/5/14/chartex" xmlns:mc="http://schemas.openxmlformats.org/markup-compatibility/2006" xmlns:aink="http://schemas.microsoft.com/office/drawing/2016/ink" xmlns:am3d="http://schemas.microsoft.com/office/drawing/2017/model3d" xmlns:o="urn:schemas-microsoft-com:office:office" xmlns:r="http://schemas.openxmlformats.org/officeDocument/2006/relationships" xmlns:m="http://schemas.openxmlformats.org/officeDocument/2006/math" xmlns:v="urn:schemas-microsoft-com:vml" xmlns:wp14="http://schemas.microsoft.com/office/word/2010/wordprocessingDrawing" xmlns:wp="http://schemas.openxmlformats.org/drawingml/2006/wordprocessingDrawing" xmlns:w10="urn:schemas-microsoft-com:office:word" xmlns:w="http://schemas.openxmlformats.org/wordprocessingml/2006/main" xmlns:w14="http://schemas.microsoft.com/office/word/2010/wordml" xmlns:w15="http://schemas.microsoft.com/office/word/2012/wordml" xmlns:w16cid="http://schemas.microsoft.com/office/word/2016/wordml/cid" xmlns:w16se="http://schemas.microsoft.com/office/word/2015/wordml/symex" xmlns:wpg="http://schemas.microsoft.com/office/word/2010/wordprocessingGroup" xmlns:wpi="http://schemas.microsoft.com/office/word/2010/wordprocessingInk" xmlns:wne="http://schemas.microsoft.com/office/word/2006/wordml" xmlns:wps="http://schemas.microsoft.com/office/word/2010/wordprocessingShape" mc:Ignorable="w14 w15 w16se w16cid wp14">
   <w:body>
     <w:p>
       <w:r>
@@ -17,10 +17,66 @@
         <w:ind w:firstLine="360"/>
       </w:pPr>
       <w:r>
-        <w:t xml:space="preserve">For assignment five we are choosing to do a scene from a modern art museum, specifically, something similar to what would be found in an Alexander Calder exhibit. The animation will depict three distinct mobiles hanging from the ceiling. The mobiles will rotate around, which would be the main animation, and the suspended objects will spin independently of the mobile itself and the other objects, which is the sub-animation. We will work together to create a generic “Mobile” class, from which each person will build their specific mobile. </w:t>
-      </w:r>
-      <w:r>
-        <w:t>Each will be unique in the amount of items hanging and the items themselves.</w:t>
+        <w:t>For assignment five we are choosing to do a scene from a modern art museum</w:t>
+      </w:r>
+      <w:r>
+        <w:t>. S</w:t>
+      </w:r>
+      <w:r>
+        <w:t xml:space="preserve">pecifically, </w:t>
+      </w:r>
+      <w:r>
+        <w:t xml:space="preserve">we are depicting </w:t>
+      </w:r>
+      <w:r>
+        <w:t xml:space="preserve">something </w:t>
+      </w:r>
+      <w:proofErr w:type="gramStart"/>
+      <w:r>
+        <w:t>similar to</w:t>
+      </w:r>
+      <w:proofErr w:type="gramEnd"/>
+      <w:r>
+        <w:t xml:space="preserve"> what would be found in an Alexander Calder exhibit. The animation will depict three distinct mobiles hanging from the ceiling. The mobiles will rotate around, which would be the main animation</w:t>
+      </w:r>
+      <w:r>
+        <w:t>. The</w:t>
+      </w:r>
+      <w:r>
+        <w:t xml:space="preserve"> suspended objects will spin independently </w:t>
+      </w:r>
+      <w:r>
+        <w:t>of each other and the mobile itself</w:t>
+      </w:r>
+      <w:r>
+        <w:t xml:space="preserve">, which is the sub-animation. </w:t>
+      </w:r>
+      <w:r>
+        <w:t>We expect the animation should loop seamlessly  and</w:t>
+      </w:r>
+      <w:r>
+        <w:t xml:space="preserve"> should</w:t>
+      </w:r>
+      <w:r>
+        <w:t xml:space="preserve"> </w:t>
+      </w:r>
+      <w:r>
+        <w:t xml:space="preserve">therefore </w:t>
+      </w:r>
+      <w:r>
+        <w:t xml:space="preserve">go on indefinitely. </w:t>
+      </w:r>
+      <w:r>
+        <w:t xml:space="preserve">We will work together to create a generic “Mobile” class, from which each person will build their specific mobile. </w:t>
+      </w:r>
+      <w:r>
+        <w:t xml:space="preserve">Each will be unique in the </w:t>
+      </w:r>
+      <w:r>
+        <w:t>number</w:t>
+      </w:r>
+      <w:r>
+        <w:t xml:space="preserve"> of items hanging and the items themselves.</w:t>
       </w:r>
     </w:p>
     <w:p>
@@ -34,12 +90,44 @@
         <w:t xml:space="preserve"> </w:t>
       </w:r>
       <w:r>
-        <w:t>the main mobile class will be used by each group member to make their own specific mobile class. Each person will also be in charge of defining the class of the item or items</w:t>
+        <w:t xml:space="preserve">the main mobile class will be used by each group member to </w:t>
+      </w:r>
+      <w:r>
+        <w:t>define</w:t>
+      </w:r>
+      <w:r>
+        <w:t xml:space="preserve"> their own specific mobile class. Each person will also </w:t>
+      </w:r>
+      <w:proofErr w:type="gramStart"/>
+      <w:r>
+        <w:t>be in charge of</w:t>
+      </w:r>
+      <w:proofErr w:type="gramEnd"/>
+      <w:r>
+        <w:t xml:space="preserve"> defining the class of the item or items which will be hanging off their mobile.</w:t>
+      </w:r>
+      <w:r>
+        <w:t xml:space="preserve"> Note that there is only one item object in the image</w:t>
+      </w:r>
+      <w:r>
+        <w:t>, however, i</w:t>
+      </w:r>
+      <w:r>
+        <w:t xml:space="preserve">n the implementation each mobile with have </w:t>
+      </w:r>
+      <w:r>
+        <w:t>multiple</w:t>
+      </w:r>
+      <w:r>
+        <w:t xml:space="preserve"> items</w:t>
       </w:r>
       <w:bookmarkStart w:id="0" w:name="_GoBack"/>
       <w:bookmarkEnd w:id="0"/>
       <w:r>
-        <w:t xml:space="preserve"> which will be hanging off their mobile.</w:t>
+        <w:t>.</w:t>
+      </w:r>
+      <w:r>
+        <w:t xml:space="preserve"> </w:t>
       </w:r>
     </w:p>
     <w:p>
@@ -51,7 +139,7 @@
           <w:noProof/>
         </w:rPr>
         <w:drawing>
-          <wp:inline distT="0" distB="0" distL="0" distR="0">
+          <wp:inline distT="0" distB="0" distL="0" distR="0" wp14:anchorId="7FB7605A" wp14:editId="38F84BE4">
             <wp:extent cx="2190115" cy="2190115"/>
             <wp:effectExtent l="0" t="0" r="635" b="635"/>
             <wp:docPr id="1" name="Picture 1" descr="C:\Users\Abel\AppData\Local\Microsoft\Windows\INetCache\Content.Word\20180302_085656.jpg"/>
@@ -116,7 +204,7 @@
 </file>
 
 <file path=word/numbering.xml><?xml version="1.0" encoding="utf-8"?>
-<w:numbering xmlns:wpc="http://schemas.microsoft.com/office/word/2010/wordprocessingCanvas" xmlns:mc="http://schemas.openxmlformats.org/markup-compatibility/2006" xmlns:o="urn:schemas-microsoft-com:office:office" xmlns:r="http://schemas.openxmlformats.org/officeDocument/2006/relationships" xmlns:m="http://schemas.openxmlformats.org/officeDocument/2006/math" xmlns:v="urn:schemas-microsoft-com:vml" xmlns:wp14="http://schemas.microsoft.com/office/word/2010/wordprocessingDrawing" xmlns:wp="http://schemas.openxmlformats.org/drawingml/2006/wordprocessingDrawing" xmlns:w10="urn:schemas-microsoft-com:office:word" xmlns:w="http://schemas.openxmlformats.org/wordprocessingml/2006/main" xmlns:w14="http://schemas.microsoft.com/office/word/2010/wordml" xmlns:w15="http://schemas.microsoft.com/office/word/2012/wordml" xmlns:wpg="http://schemas.microsoft.com/office/word/2010/wordprocessingGroup" xmlns:wpi="http://schemas.microsoft.com/office/word/2010/wordprocessingInk" xmlns:wne="http://schemas.microsoft.com/office/word/2006/wordml" xmlns:wps="http://schemas.microsoft.com/office/word/2010/wordprocessingShape" mc:Ignorable="w14 w15 wp14">
+<w:numbering xmlns:wpc="http://schemas.microsoft.com/office/word/2010/wordprocessingCanvas" xmlns:cx="http://schemas.microsoft.com/office/drawing/2014/chartex" xmlns:cx1="http://schemas.microsoft.com/office/drawing/2015/9/8/chartex" xmlns:cx2="http://schemas.microsoft.com/office/drawing/2015/10/21/chartex" xmlns:cx3="http://schemas.microsoft.com/office/drawing/2016/5/9/chartex" xmlns:cx4="http://schemas.microsoft.com/office/drawing/2016/5/10/chartex" xmlns:cx5="http://schemas.microsoft.com/office/drawing/2016/5/11/chartex" xmlns:cx6="http://schemas.microsoft.com/office/drawing/2016/5/12/chartex" xmlns:cx7="http://schemas.microsoft.com/office/drawing/2016/5/13/chartex" xmlns:cx8="http://schemas.microsoft.com/office/drawing/2016/5/14/chartex" xmlns:mc="http://schemas.openxmlformats.org/markup-compatibility/2006" xmlns:aink="http://schemas.microsoft.com/office/drawing/2016/ink" xmlns:am3d="http://schemas.microsoft.com/office/drawing/2017/model3d" xmlns:o="urn:schemas-microsoft-com:office:office" xmlns:r="http://schemas.openxmlformats.org/officeDocument/2006/relationships" xmlns:m="http://schemas.openxmlformats.org/officeDocument/2006/math" xmlns:v="urn:schemas-microsoft-com:vml" xmlns:wp14="http://schemas.microsoft.com/office/word/2010/wordprocessingDrawing" xmlns:wp="http://schemas.openxmlformats.org/drawingml/2006/wordprocessingDrawing" xmlns:w10="urn:schemas-microsoft-com:office:word" xmlns:w="http://schemas.openxmlformats.org/wordprocessingml/2006/main" xmlns:w14="http://schemas.microsoft.com/office/word/2010/wordml" xmlns:w15="http://schemas.microsoft.com/office/word/2012/wordml" xmlns:w16cid="http://schemas.microsoft.com/office/word/2016/wordml/cid" xmlns:w16se="http://schemas.microsoft.com/office/word/2015/wordml/symex" xmlns:wpg="http://schemas.microsoft.com/office/word/2010/wordprocessingGroup" xmlns:wpi="http://schemas.microsoft.com/office/word/2010/wordprocessingInk" xmlns:wne="http://schemas.microsoft.com/office/word/2006/wordml" xmlns:wps="http://schemas.microsoft.com/office/word/2010/wordprocessingShape" mc:Ignorable="w14 w15 w16se w16cid wp14">
   <w:abstractNum w:abstractNumId="0" w15:restartNumberingAfterBreak="0">
     <w:nsid w:val="59BC4B55"/>
     <w:multiLevelType w:val="hybridMultilevel"/>
@@ -237,7 +325,7 @@
 </file>
 
 <file path=word/styles.xml><?xml version="1.0" encoding="utf-8"?>
-<w:styles xmlns:mc="http://schemas.openxmlformats.org/markup-compatibility/2006" xmlns:r="http://schemas.openxmlformats.org/officeDocument/2006/relationships" xmlns:w="http://schemas.openxmlformats.org/wordprocessingml/2006/main" xmlns:w14="http://schemas.microsoft.com/office/word/2010/wordml" xmlns:w15="http://schemas.microsoft.com/office/word/2012/wordml" mc:Ignorable="w14 w15">
+<w:styles xmlns:mc="http://schemas.openxmlformats.org/markup-compatibility/2006" xmlns:r="http://schemas.openxmlformats.org/officeDocument/2006/relationships" xmlns:w="http://schemas.openxmlformats.org/wordprocessingml/2006/main" xmlns:w14="http://schemas.microsoft.com/office/word/2010/wordml" xmlns:w15="http://schemas.microsoft.com/office/word/2012/wordml" xmlns:w16cid="http://schemas.microsoft.com/office/word/2016/wordml/cid" xmlns:w16se="http://schemas.microsoft.com/office/word/2015/wordml/symex" mc:Ignorable="w14 w15 w16se w16cid">
   <w:docDefaults>
     <w:rPrDefault>
       <w:rPr>
@@ -253,7 +341,7 @@
       </w:pPr>
     </w:pPrDefault>
   </w:docDefaults>
-  <w:latentStyles w:defLockedState="0" w:defUIPriority="99" w:defSemiHidden="0" w:defUnhideWhenUsed="0" w:defQFormat="0" w:count="371">
+  <w:latentStyles w:defLockedState="0" w:defUIPriority="99" w:defSemiHidden="0" w:defUnhideWhenUsed="0" w:defQFormat="0" w:count="375">
     <w:lsdException w:name="Normal" w:uiPriority="0" w:qFormat="1"/>
     <w:lsdException w:name="heading 1" w:uiPriority="9" w:qFormat="1"/>
     <w:lsdException w:name="heading 2" w:semiHidden="1" w:uiPriority="9" w:unhideWhenUsed="1" w:qFormat="1"/>
@@ -625,6 +713,10 @@
     <w:lsdException w:name="List Table 5 Dark Accent 6" w:uiPriority="50"/>
     <w:lsdException w:name="List Table 6 Colorful Accent 6" w:uiPriority="51"/>
     <w:lsdException w:name="List Table 7 Colorful Accent 6" w:uiPriority="52"/>
+    <w:lsdException w:name="Mention" w:semiHidden="1" w:unhideWhenUsed="1"/>
+    <w:lsdException w:name="Smart Hyperlink" w:semiHidden="1" w:unhideWhenUsed="1"/>
+    <w:lsdException w:name="Hashtag" w:semiHidden="1" w:unhideWhenUsed="1"/>
+    <w:lsdException w:name="Unresolved Mention" w:semiHidden="1" w:unhideWhenUsed="1"/>
   </w:latentStyles>
   <w:style w:type="paragraph" w:default="1" w:styleId="Normal">
     <w:name w:val="Normal"/>

</xml_diff>